<commit_message>
merge devel to master
</commit_message>
<xml_diff>
--- a/Project1/Buglist.docx
+++ b/Project1/Buglist.docx
@@ -27,35 +27,59 @@
             <w:tcW w:w="2758" w:type="dxa"/>
           </w:tcPr>
           <w:p>
-            <w:r>
+            <w:pPr>
+              <w:rPr>
+                <w:b/>
+                <w:bCs/>
+              </w:rPr>
+            </w:pPr>
+            <w:r>
+              <w:rPr>
+                <w:b/>
+                <w:bCs/>
+              </w:rPr>
               <w:t>Description of Bug (be specific About what is not working)</w:t>
             </w:r>
-          </w:p>
-        </w:tc>
-        <w:tc>
-          <w:tcPr>
-            <w:tcW w:w="1802" w:type="dxa"/>
-          </w:tcPr>
-          <w:p>
-            <w:r>
-              <w:t xml:space="preserve">Location of Bug (File, class, method, </w:t>
-            </w:r>
-            <w:proofErr w:type="spellStart"/>
-            <w:r>
-              <w:t>etc</w:t>
-            </w:r>
-            <w:proofErr w:type="spellEnd"/>
-            <w:r>
-              <w:t>)</w:t>
-            </w:r>
-          </w:p>
-        </w:tc>
-        <w:tc>
-          <w:tcPr>
-            <w:tcW w:w="1802" w:type="dxa"/>
-          </w:tcPr>
-          <w:p>
-            <w:r>
+            <w:bookmarkStart w:id="0" w:name="_GoBack"/>
+            <w:bookmarkEnd w:id="0"/>
+          </w:p>
+        </w:tc>
+        <w:tc>
+          <w:tcPr>
+            <w:tcW w:w="1802" w:type="dxa"/>
+          </w:tcPr>
+          <w:p>
+            <w:pPr>
+              <w:rPr>
+                <w:b/>
+                <w:bCs/>
+              </w:rPr>
+            </w:pPr>
+            <w:r>
+              <w:rPr>
+                <w:b/>
+                <w:bCs/>
+              </w:rPr>
+              <w:t>Location of Bug (File, class, method, etc)</w:t>
+            </w:r>
+          </w:p>
+        </w:tc>
+        <w:tc>
+          <w:tcPr>
+            <w:tcW w:w="1802" w:type="dxa"/>
+          </w:tcPr>
+          <w:p>
+            <w:pPr>
+              <w:rPr>
+                <w:b/>
+                <w:bCs/>
+              </w:rPr>
+            </w:pPr>
+            <w:r>
+              <w:rPr>
+                <w:b/>
+                <w:bCs/>
+              </w:rPr>
               <w:t>Steps to Recreate Bug and/or Test Case #</w:t>
             </w:r>
           </w:p>
@@ -65,7 +89,17 @@
             <w:tcW w:w="1802" w:type="dxa"/>
           </w:tcPr>
           <w:p>
-            <w:r>
+            <w:pPr>
+              <w:rPr>
+                <w:b/>
+                <w:bCs/>
+              </w:rPr>
+            </w:pPr>
+            <w:r>
+              <w:rPr>
+                <w:b/>
+                <w:bCs/>
+              </w:rPr>
               <w:t>Root Cause Analysis Notes</w:t>
             </w:r>
           </w:p>
@@ -104,25 +138,21 @@
           </w:tcPr>
           <w:p>
             <w:r>
-              <w:t xml:space="preserve">It is better to connect java and C++ in </w:t>
-            </w:r>
-            <w:proofErr w:type="spellStart"/>
-            <w:r>
-              <w:t>makefile</w:t>
-            </w:r>
-            <w:proofErr w:type="spellEnd"/>
-          </w:p>
-        </w:tc>
-        <w:tc>
-          <w:tcPr>
-            <w:tcW w:w="1802" w:type="dxa"/>
-          </w:tcPr>
-          <w:p>
-            <w:proofErr w:type="spellStart"/>
+              <w:t>Display it self works fine, but when we try to use that with C++ code, it is not working.</w:t>
+            </w:r>
+          </w:p>
+        </w:tc>
+        <w:tc>
+          <w:tcPr>
+            <w:tcW w:w="1802" w:type="dxa"/>
+          </w:tcPr>
+          <w:p>
             <w:r>
               <w:t>MakeFile</w:t>
             </w:r>
-            <w:proofErr w:type="spellEnd"/>
+            <w:r>
+              <w:t xml:space="preserve"> problem</w:t>
+            </w:r>
           </w:p>
         </w:tc>
       </w:tr>
@@ -159,7 +189,7 @@
           </w:tcPr>
           <w:p>
             <w:r>
-              <w:t>The code is not properly implemented</w:t>
+              <w:t>While accessing CPL and OPL, the function cannot generate result, bug happens</w:t>
             </w:r>
           </w:p>
         </w:tc>
@@ -187,10 +217,9 @@
           </w:tcPr>
           <w:p>
             <w:r>
-              <w:t>The number of candidates exceed the number expected seats</w:t>
-            </w:r>
-          </w:p>
-          <w:p/>
+              <w:t>If the candidates or parties are in tie, cannot determine who is the winner</w:t>
+            </w:r>
+          </w:p>
         </w:tc>
         <w:tc>
           <w:tcPr>
@@ -208,17 +237,17 @@
           </w:tcPr>
           <w:p>
             <w:r>
-              <w:t>Should develop more code.</w:t>
-            </w:r>
-          </w:p>
-        </w:tc>
-        <w:tc>
-          <w:tcPr>
-            <w:tcW w:w="1802" w:type="dxa"/>
-          </w:tcPr>
-          <w:p>
-            <w:r>
-              <w:t>CPL and OPL coding is not correct</w:t>
+              <w:t>When we try to put different candidates or parties but they have same votes, bug occur, cannot break the tie.</w:t>
+            </w:r>
+          </w:p>
+        </w:tc>
+        <w:tc>
+          <w:tcPr>
+            <w:tcW w:w="1802" w:type="dxa"/>
+          </w:tcPr>
+          <w:p>
+            <w:r>
+              <w:t>In the Processor file, it doesn’t have the method function</w:t>
             </w:r>
           </w:p>
         </w:tc>
@@ -236,37 +265,43 @@
           </w:tcPr>
           <w:p>
             <w:r>
-              <w:t>If the candidates or parties are in tie, cannot determine who is the winner</w:t>
-            </w:r>
-          </w:p>
-        </w:tc>
-        <w:tc>
-          <w:tcPr>
-            <w:tcW w:w="1802" w:type="dxa"/>
-          </w:tcPr>
-          <w:p>
-            <w:r>
-              <w:t>method</w:t>
-            </w:r>
-          </w:p>
-        </w:tc>
-        <w:tc>
-          <w:tcPr>
-            <w:tcW w:w="1802" w:type="dxa"/>
-          </w:tcPr>
-          <w:p>
-            <w:r>
-              <w:t>Should develop a function with correct code implemented</w:t>
-            </w:r>
-          </w:p>
-        </w:tc>
-        <w:tc>
-          <w:tcPr>
-            <w:tcW w:w="1802" w:type="dxa"/>
-          </w:tcPr>
-          <w:p>
-            <w:r>
-              <w:t>In the Processor file, it doesn’t have the method function</w:t>
+              <w:t xml:space="preserve">OPL </w:t>
+            </w:r>
+            <w:r>
+              <w:t xml:space="preserve">file </w:t>
+            </w:r>
+            <w:r>
+              <w:t>doesn’t work, cannot be compiled</w:t>
+            </w:r>
+          </w:p>
+        </w:tc>
+        <w:tc>
+          <w:tcPr>
+            <w:tcW w:w="1802" w:type="dxa"/>
+          </w:tcPr>
+          <w:p>
+            <w:r>
+              <w:t>file</w:t>
+            </w:r>
+          </w:p>
+        </w:tc>
+        <w:tc>
+          <w:tcPr>
+            <w:tcW w:w="1802" w:type="dxa"/>
+          </w:tcPr>
+          <w:p>
+            <w:r>
+              <w:t>While running voting executable, I put OPL file, bug occurs</w:t>
+            </w:r>
+          </w:p>
+        </w:tc>
+        <w:tc>
+          <w:tcPr>
+            <w:tcW w:w="1802" w:type="dxa"/>
+          </w:tcPr>
+          <w:p>
+            <w:r>
+              <w:t>OPL file is not well coded</w:t>
             </w:r>
           </w:p>
         </w:tc>
@@ -284,13 +319,7 @@
           </w:tcPr>
           <w:p>
             <w:r>
-              <w:t xml:space="preserve">OPL </w:t>
-            </w:r>
-            <w:r>
-              <w:t xml:space="preserve">file </w:t>
-            </w:r>
-            <w:r>
-              <w:t>doesn’t work, cannot be compiled</w:t>
+              <w:t>CPL file doesn’t work, cannot be compiled</w:t>
             </w:r>
           </w:p>
         </w:tc>
@@ -310,17 +339,23 @@
           </w:tcPr>
           <w:p>
             <w:r>
-              <w:t>Should work more for OPL coding part</w:t>
-            </w:r>
-          </w:p>
-        </w:tc>
-        <w:tc>
-          <w:tcPr>
-            <w:tcW w:w="1802" w:type="dxa"/>
-          </w:tcPr>
-          <w:p>
-            <w:r>
-              <w:t>OPL file is not well coded</w:t>
+              <w:t xml:space="preserve">While running voting executable, I put </w:t>
+            </w:r>
+            <w:r>
+              <w:t>C</w:t>
+            </w:r>
+            <w:r>
+              <w:t>PL file, bug occurs</w:t>
+            </w:r>
+          </w:p>
+        </w:tc>
+        <w:tc>
+          <w:tcPr>
+            <w:tcW w:w="1802" w:type="dxa"/>
+          </w:tcPr>
+          <w:p>
+            <w:r>
+              <w:t>CPL file is not well coded</w:t>
             </w:r>
           </w:p>
         </w:tc>
@@ -338,43 +373,37 @@
           </w:tcPr>
           <w:p>
             <w:r>
-              <w:t xml:space="preserve">CPL </w:t>
-            </w:r>
-            <w:r>
-              <w:t xml:space="preserve">file </w:t>
-            </w:r>
-            <w:r>
-              <w:t>doesn’t work, cannot be compiled</w:t>
-            </w:r>
-          </w:p>
-        </w:tc>
-        <w:tc>
-          <w:tcPr>
-            <w:tcW w:w="1802" w:type="dxa"/>
-          </w:tcPr>
-          <w:p>
-            <w:r>
-              <w:t>file</w:t>
-            </w:r>
-          </w:p>
-        </w:tc>
-        <w:tc>
-          <w:tcPr>
-            <w:tcW w:w="1802" w:type="dxa"/>
-          </w:tcPr>
-          <w:p>
-            <w:r>
-              <w:t>Should work more for CPL coding part</w:t>
-            </w:r>
-          </w:p>
-        </w:tc>
-        <w:tc>
-          <w:tcPr>
-            <w:tcW w:w="1802" w:type="dxa"/>
-          </w:tcPr>
-          <w:p>
-            <w:r>
-              <w:t>CPL file is not well coded</w:t>
+              <w:t>Are not able to open the CSV file</w:t>
+            </w:r>
+          </w:p>
+        </w:tc>
+        <w:tc>
+          <w:tcPr>
+            <w:tcW w:w="1802" w:type="dxa"/>
+          </w:tcPr>
+          <w:p>
+            <w:r>
+              <w:t>method</w:t>
+            </w:r>
+          </w:p>
+        </w:tc>
+        <w:tc>
+          <w:tcPr>
+            <w:tcW w:w="1802" w:type="dxa"/>
+          </w:tcPr>
+          <w:p>
+            <w:r>
+              <w:t>While try to run both file, bug occurs, CSV could not be properly opened</w:t>
+            </w:r>
+          </w:p>
+        </w:tc>
+        <w:tc>
+          <w:tcPr>
+            <w:tcW w:w="1802" w:type="dxa"/>
+          </w:tcPr>
+          <w:p>
+            <w:r>
+              <w:t>In the Processor, it doesn’t have the method</w:t>
             </w:r>
           </w:p>
         </w:tc>
@@ -392,37 +421,43 @@
           </w:tcPr>
           <w:p>
             <w:r>
-              <w:t>Are not able to open the CSV file</w:t>
-            </w:r>
-          </w:p>
-        </w:tc>
-        <w:tc>
-          <w:tcPr>
-            <w:tcW w:w="1802" w:type="dxa"/>
-          </w:tcPr>
-          <w:p>
-            <w:r>
-              <w:t>method</w:t>
-            </w:r>
-          </w:p>
-        </w:tc>
-        <w:tc>
-          <w:tcPr>
-            <w:tcW w:w="1802" w:type="dxa"/>
-          </w:tcPr>
-          <w:p>
-            <w:r>
-              <w:t>Design a function that could open the CSV file</w:t>
-            </w:r>
-          </w:p>
-        </w:tc>
-        <w:tc>
-          <w:tcPr>
-            <w:tcW w:w="1802" w:type="dxa"/>
-          </w:tcPr>
-          <w:p>
-            <w:r>
-              <w:t>In the Processor, it doesn’t have the method</w:t>
+              <w:t xml:space="preserve">Processor file doesn’t work, cannot be compiled </w:t>
+            </w:r>
+          </w:p>
+        </w:tc>
+        <w:tc>
+          <w:tcPr>
+            <w:tcW w:w="1802" w:type="dxa"/>
+          </w:tcPr>
+          <w:p>
+            <w:r>
+              <w:t>file</w:t>
+            </w:r>
+          </w:p>
+        </w:tc>
+        <w:tc>
+          <w:tcPr>
+            <w:tcW w:w="1802" w:type="dxa"/>
+          </w:tcPr>
+          <w:p>
+            <w:r>
+              <w:t xml:space="preserve">While running voting executable, I put </w:t>
+            </w:r>
+            <w:r>
+              <w:t xml:space="preserve">Proceor </w:t>
+            </w:r>
+            <w:r>
+              <w:t>file, bug occurs</w:t>
+            </w:r>
+          </w:p>
+        </w:tc>
+        <w:tc>
+          <w:tcPr>
+            <w:tcW w:w="1802" w:type="dxa"/>
+          </w:tcPr>
+          <w:p>
+            <w:r>
+              <w:t>Processor file is not well coded</w:t>
             </w:r>
           </w:p>
         </w:tc>
@@ -440,43 +475,43 @@
           </w:tcPr>
           <w:p>
             <w:r>
-              <w:t xml:space="preserve">Processor </w:t>
-            </w:r>
-            <w:r>
-              <w:t xml:space="preserve">file </w:t>
-            </w:r>
-            <w:r>
-              <w:t xml:space="preserve">doesn’t work, cannot be compiled </w:t>
-            </w:r>
-          </w:p>
-        </w:tc>
-        <w:tc>
-          <w:tcPr>
-            <w:tcW w:w="1802" w:type="dxa"/>
-          </w:tcPr>
-          <w:p>
-            <w:r>
-              <w:t>file</w:t>
-            </w:r>
-          </w:p>
-        </w:tc>
-        <w:tc>
-          <w:tcPr>
-            <w:tcW w:w="1802" w:type="dxa"/>
-          </w:tcPr>
-          <w:p>
-            <w:r>
-              <w:t>Should work more for Processor coding part</w:t>
-            </w:r>
-          </w:p>
-        </w:tc>
-        <w:tc>
-          <w:tcPr>
-            <w:tcW w:w="1802" w:type="dxa"/>
-          </w:tcPr>
-          <w:p>
-            <w:r>
-              <w:t>Processor file is not well coded</w:t>
+              <w:t>Get_Candidates function doesn’t work</w:t>
+            </w:r>
+          </w:p>
+        </w:tc>
+        <w:tc>
+          <w:tcPr>
+            <w:tcW w:w="1802" w:type="dxa"/>
+          </w:tcPr>
+          <w:p>
+            <w:r>
+              <w:t>class</w:t>
+            </w:r>
+          </w:p>
+        </w:tc>
+        <w:tc>
+          <w:tcPr>
+            <w:tcW w:w="1802" w:type="dxa"/>
+          </w:tcPr>
+          <w:p>
+            <w:r>
+              <w:t>The get_candidates function in OPL have bug while accessing it.</w:t>
+            </w:r>
+            <w:r>
+              <w:t xml:space="preserve"> </w:t>
+            </w:r>
+            <w:r>
+              <w:t>Cannot work</w:t>
+            </w:r>
+          </w:p>
+        </w:tc>
+        <w:tc>
+          <w:tcPr>
+            <w:tcW w:w="1802" w:type="dxa"/>
+          </w:tcPr>
+          <w:p>
+            <w:r>
+              <w:t>Function in OPL file, it is not correctly coded</w:t>
             </w:r>
           </w:p>
         </w:tc>
@@ -493,13 +528,8 @@
             <w:tcW w:w="2758" w:type="dxa"/>
           </w:tcPr>
           <w:p>
-            <w:proofErr w:type="spellStart"/>
-            <w:r>
-              <w:t>Get_Candidates</w:t>
-            </w:r>
-            <w:proofErr w:type="spellEnd"/>
-            <w:r>
-              <w:t xml:space="preserve"> function doesn’t work</w:t>
+            <w:r>
+              <w:t>Get_Parties function doesn’t work</w:t>
             </w:r>
           </w:p>
         </w:tc>
@@ -519,20 +549,35 @@
           </w:tcPr>
           <w:p>
             <w:r>
-              <w:t>The code is not properly implemented</w:t>
-            </w:r>
-            <w:r>
-              <w:t xml:space="preserve"> in OPL</w:t>
-            </w:r>
-          </w:p>
-        </w:tc>
-        <w:tc>
-          <w:tcPr>
-            <w:tcW w:w="1802" w:type="dxa"/>
-          </w:tcPr>
-          <w:p>
-            <w:r>
-              <w:t>Function in OPL file, it is not correctly coded</w:t>
+              <w:t>The get_</w:t>
+            </w:r>
+            <w:r>
+              <w:t>Parties</w:t>
+            </w:r>
+            <w:r>
+              <w:t xml:space="preserve"> function in </w:t>
+            </w:r>
+            <w:r>
+              <w:t>C</w:t>
+            </w:r>
+            <w:r>
+              <w:t>PL have bug while accessing it.</w:t>
+            </w:r>
+            <w:r>
+              <w:t xml:space="preserve"> </w:t>
+            </w:r>
+            <w:r>
+              <w:t>Cannot work</w:t>
+            </w:r>
+          </w:p>
+        </w:tc>
+        <w:tc>
+          <w:tcPr>
+            <w:tcW w:w="1802" w:type="dxa"/>
+          </w:tcPr>
+          <w:p>
+            <w:r>
+              <w:t>Function in CPL file, it is not correctly coded</w:t>
             </w:r>
           </w:p>
         </w:tc>
@@ -549,13 +594,8 @@
             <w:tcW w:w="2758" w:type="dxa"/>
           </w:tcPr>
           <w:p>
-            <w:proofErr w:type="spellStart"/>
-            <w:r>
-              <w:t>Get_Parties</w:t>
-            </w:r>
-            <w:proofErr w:type="spellEnd"/>
-            <w:r>
-              <w:t xml:space="preserve"> function doesn’t work</w:t>
+            <w:r>
+              <w:t>Calculate_winer function doesn’t work</w:t>
             </w:r>
           </w:p>
         </w:tc>
@@ -575,23 +615,45 @@
           </w:tcPr>
           <w:p>
             <w:r>
-              <w:t>The code is not properly implemented</w:t>
-            </w:r>
-            <w:r>
-              <w:t xml:space="preserve"> in CPL</w:t>
-            </w:r>
-          </w:p>
-        </w:tc>
-        <w:tc>
-          <w:tcPr>
-            <w:tcW w:w="1802" w:type="dxa"/>
-          </w:tcPr>
-          <w:p>
-            <w:r>
-              <w:t>Function in CPL file, it is not correctly coded</w:t>
-            </w:r>
-            <w:bookmarkStart w:id="0" w:name="_GoBack"/>
-            <w:bookmarkEnd w:id="0"/>
+              <w:t xml:space="preserve">The </w:t>
+            </w:r>
+            <w:r>
+              <w:t>Calculate_winer</w:t>
+            </w:r>
+            <w:r>
+              <w:t xml:space="preserve"> function in </w:t>
+            </w:r>
+            <w:r>
+              <w:t xml:space="preserve">both </w:t>
+            </w:r>
+            <w:r>
+              <w:t xml:space="preserve">CPL </w:t>
+            </w:r>
+            <w:r>
+              <w:t xml:space="preserve">and OPL </w:t>
+            </w:r>
+            <w:r>
+              <w:t>have bug while accessing it</w:t>
+            </w:r>
+            <w:r>
+              <w:t xml:space="preserve">. Cannot work </w:t>
+            </w:r>
+          </w:p>
+        </w:tc>
+        <w:tc>
+          <w:tcPr>
+            <w:tcW w:w="1802" w:type="dxa"/>
+          </w:tcPr>
+          <w:p>
+            <w:r>
+              <w:t>Function in CPL</w:t>
+            </w:r>
+            <w:r>
+              <w:t xml:space="preserve"> and OPL</w:t>
+            </w:r>
+            <w:r>
+              <w:t xml:space="preserve"> file, it is not correctly coded</w:t>
+            </w:r>
           </w:p>
         </w:tc>
       </w:tr>

</xml_diff>